<commit_message>
update name teacher :D
</commit_message>
<xml_diff>
--- a/HCGv2.docx
+++ b/HCGv2.docx
@@ -395,6 +395,16 @@
         </w:rPr>
         <w:t xml:space="preserve">     Giáo viên hướng dẫn:</w:t>
       </w:r>
+      <w:r>
+        <w:rPr>
+          <w:b/>
+          <w:sz w:val="32"/>
+          <w:szCs w:val="32"/>
+        </w:rPr>
+        <w:t xml:space="preserve"> Thầy Trần Hùng Cường</w:t>
+      </w:r>
+      <w:bookmarkStart w:id="0" w:name="_GoBack"/>
+      <w:bookmarkEnd w:id="0"/>
     </w:p>
     <w:p>
       <w:pPr>
@@ -2420,19 +2430,19 @@
       <w:pPr>
         <w:pStyle w:val="Heading1"/>
       </w:pPr>
-      <w:bookmarkStart w:id="0" w:name="_Toc481416087"/>
+      <w:bookmarkStart w:id="1" w:name="_Toc481416087"/>
       <w:r>
         <w:lastRenderedPageBreak/>
         <w:t>CHƯƠNG I: GIỚI THIỆU VỀ HỆ CHUYÊN GIA</w:t>
       </w:r>
-      <w:bookmarkEnd w:id="0"/>
+      <w:bookmarkEnd w:id="1"/>
     </w:p>
     <w:p/>
     <w:p>
       <w:pPr>
         <w:pStyle w:val="Heading2"/>
       </w:pPr>
-      <w:bookmarkStart w:id="1" w:name="_Toc481416088"/>
+      <w:bookmarkStart w:id="2" w:name="_Toc481416088"/>
       <w:r>
         <w:t>1.1</w:t>
       </w:r>
@@ -2442,7 +2452,7 @@
       <w:r>
         <w:t>Hệ chuyên gia</w:t>
       </w:r>
-      <w:bookmarkEnd w:id="1"/>
+      <w:bookmarkEnd w:id="2"/>
     </w:p>
     <w:p>
       <w:pPr>
@@ -2699,7 +2709,7 @@
       <w:pPr>
         <w:pStyle w:val="Heading2"/>
       </w:pPr>
-      <w:bookmarkStart w:id="2" w:name="_Toc481416089"/>
+      <w:bookmarkStart w:id="3" w:name="_Toc481416089"/>
       <w:r>
         <w:t>1.2</w:t>
       </w:r>
@@ -2709,7 +2719,7 @@
       <w:r>
         <w:t xml:space="preserve"> Các thành phần của hệ chuyên gia</w:t>
       </w:r>
-      <w:bookmarkEnd w:id="2"/>
+      <w:bookmarkEnd w:id="3"/>
       <w:r>
         <w:t xml:space="preserve"> </w:t>
       </w:r>
@@ -2922,17 +2932,7 @@
           <w:sz w:val="28"/>
           <w:szCs w:val="28"/>
         </w:rPr>
-        <w:t xml:space="preserve"> Cơ sở tri thức chứa các tri thức để từ đó, máy suy diễn tạo ra câu trả lời cho </w:t>
-      </w:r>
-      <w:bookmarkStart w:id="3" w:name="_GoBack"/>
-      <w:bookmarkEnd w:id="3"/>
-      <w:r>
-        <w:rPr>
-          <w:color w:val="555555"/>
-          <w:sz w:val="28"/>
-          <w:szCs w:val="28"/>
-        </w:rPr>
-        <w:t>ngườisử dụng qua hệ thống giao tiếp.</w:t>
+        <w:t xml:space="preserve"> Cơ sở tri thức chứa các tri thức để từ đó, máy suy diễn tạo ra câu trả lời cho ngườisử dụng qua hệ thống giao tiếp.</w:t>
       </w:r>
     </w:p>
     <w:p>
@@ -3085,7 +3085,7 @@
             <v:path o:extrusionok="f" gradientshapeok="t" o:connecttype="rect"/>
             <o:lock v:ext="edit" aspectratio="t"/>
           </v:shapetype>
-          <v:shape id="_x0000_i1025" type="#_x0000_t75" style="width:306.95pt;height:115.2pt">
+          <v:shape id="_x0000_i1025" type="#_x0000_t75" style="width:306.75pt;height:115.5pt">
             <v:imagedata r:id="rId11" o:title="3tphcg"/>
           </v:shape>
         </w:pict>
@@ -10025,7 +10025,7 @@
 </file>
 
 <file path=customXml/itemProps1.xml><?xml version="1.0" encoding="utf-8"?>
-<ds:datastoreItem xmlns:ds="http://schemas.openxmlformats.org/officeDocument/2006/customXml" ds:itemID="{0C7BEE07-9BB3-4E75-9D3F-0BA914D44A7B}">
+<ds:datastoreItem xmlns:ds="http://schemas.openxmlformats.org/officeDocument/2006/customXml" ds:itemID="{535807C9-DE19-4237-99E2-CA156EFC9A34}">
   <ds:schemaRefs>
     <ds:schemaRef ds:uri="http://schemas.openxmlformats.org/officeDocument/2006/bibliography"/>
   </ds:schemaRefs>

</xml_diff>